<commit_message>
Maj doc logiciel et suivi personnel
</commit_message>
<xml_diff>
--- a/doc_logiciels/serveur_wamp.docx
+++ b/doc_logiciels/serveur_wamp.docx
@@ -140,8 +140,6 @@
         </w:rPr>
         <w:t>Installation :</w:t>
       </w:r>
-      <w:bookmarkStart w:id="0" w:name="_GoBack"/>
-      <w:bookmarkEnd w:id="0"/>
     </w:p>
     <w:p>
       <w:r>
@@ -194,6 +192,54 @@
       <w:proofErr w:type="spellEnd"/>
       <w:r>
         <w:t xml:space="preserve"> » adaptée à votre PC.</w:t>
+      </w:r>
+    </w:p>
+    <w:p>
+      <w:pPr>
+        <w:jc w:val="both"/>
+        <w:rPr>
+          <w:b/>
+          <w:i/>
+          <w:color w:val="C00000"/>
+          <w:sz w:val="44"/>
+          <w:szCs w:val="44"/>
+          <w:u w:val="single"/>
+        </w:rPr>
+      </w:pPr>
+      <w:r>
+        <w:rPr>
+          <w:b/>
+          <w:i/>
+          <w:color w:val="C00000"/>
+          <w:sz w:val="44"/>
+          <w:szCs w:val="44"/>
+          <w:u w:val="single"/>
+        </w:rPr>
+        <w:t>WAMP</w:t>
+      </w:r>
+      <w:r>
+        <w:rPr>
+          <w:b/>
+          <w:i/>
+          <w:color w:val="C00000"/>
+          <w:sz w:val="44"/>
+          <w:szCs w:val="44"/>
+          <w:u w:val="single"/>
+        </w:rPr>
+        <w:t xml:space="preserve"> : Apache, MySQL, PHP for </w:t>
+      </w:r>
+      <w:bookmarkStart w:id="0" w:name="_GoBack"/>
+      <w:bookmarkEnd w:id="0"/>
+      <w:r>
+        <w:rPr>
+          <w:b/>
+          <w:i/>
+          <w:color w:val="C00000"/>
+          <w:sz w:val="44"/>
+          <w:szCs w:val="44"/>
+          <w:u w:val="single"/>
+        </w:rPr>
+        <w:t>Windows</w:t>
       </w:r>
     </w:p>
     <w:sectPr>

</xml_diff>